<commit_message>
Rm 209 Thursday 2
</commit_message>
<xml_diff>
--- a/Modules B. Arduino Projects/Mod B.2 More Arduino Projects.docx
+++ b/Modules B. Arduino Projects/Mod B.2 More Arduino Projects.docx
@@ -1,6 +1,6 @@
 
 <file path=word/document.xml><?xml version="1.0" encoding="utf-8"?>
-<w:document xmlns:wpc="http://schemas.microsoft.com/office/word/2010/wordprocessingCanvas" xmlns:cx="http://schemas.microsoft.com/office/drawing/2014/chartex" xmlns:cx1="http://schemas.microsoft.com/office/drawing/2015/9/8/chartex" xmlns:cx2="http://schemas.microsoft.com/office/drawing/2015/10/21/chartex" xmlns:cx3="http://schemas.microsoft.com/office/drawing/2016/5/9/chartex" xmlns:cx4="http://schemas.microsoft.com/office/drawing/2016/5/10/chartex" xmlns:cx5="http://schemas.microsoft.com/office/drawing/2016/5/11/chartex" xmlns:cx6="http://schemas.microsoft.com/office/drawing/2016/5/12/chartex" xmlns:cx7="http://schemas.microsoft.com/office/drawing/2016/5/13/chartex" xmlns:cx8="http://schemas.microsoft.com/office/drawing/2016/5/14/chartex" xmlns:mc="http://schemas.openxmlformats.org/markup-compatibility/2006" xmlns:aink="http://schemas.microsoft.com/office/drawing/2016/ink" xmlns:am3d="http://schemas.microsoft.com/office/drawing/2017/model3d" xmlns:o="urn:schemas-microsoft-com:office:office" xmlns:r="http://schemas.openxmlformats.org/officeDocument/2006/relationships" xmlns:m="http://schemas.openxmlformats.org/officeDocument/2006/math" xmlns:v="urn:schemas-microsoft-com:vml" xmlns:wp14="http://schemas.microsoft.com/office/word/2010/wordprocessingDrawing" xmlns:wp="http://schemas.openxmlformats.org/drawingml/2006/wordprocessingDrawing" xmlns:w10="urn:schemas-microsoft-com:office:word" xmlns:w="http://schemas.openxmlformats.org/wordprocessingml/2006/main" xmlns:w14="http://schemas.microsoft.com/office/word/2010/wordml" xmlns:w15="http://schemas.microsoft.com/office/word/2012/wordml" xmlns:w16cid="http://schemas.microsoft.com/office/word/2016/wordml/cid" xmlns:w16se="http://schemas.microsoft.com/office/word/2015/wordml/symex" xmlns:wpg="http://schemas.microsoft.com/office/word/2010/wordprocessingGroup" xmlns:wpi="http://schemas.microsoft.com/office/word/2010/wordprocessingInk" xmlns:wne="http://schemas.microsoft.com/office/word/2006/wordml" xmlns:wps="http://schemas.microsoft.com/office/word/2010/wordprocessingShape" mc:Ignorable="w14 w15 w16se w16cid wp14">
+<w:document xmlns:wpc="http://schemas.microsoft.com/office/word/2010/wordprocessingCanvas" xmlns:mc="http://schemas.openxmlformats.org/markup-compatibility/2006" xmlns:o="urn:schemas-microsoft-com:office:office" xmlns:r="http://schemas.openxmlformats.org/officeDocument/2006/relationships" xmlns:m="http://schemas.openxmlformats.org/officeDocument/2006/math" xmlns:v="urn:schemas-microsoft-com:vml" xmlns:wp14="http://schemas.microsoft.com/office/word/2010/wordprocessingDrawing" xmlns:wp="http://schemas.openxmlformats.org/drawingml/2006/wordprocessingDrawing" xmlns:w10="urn:schemas-microsoft-com:office:word" xmlns:w="http://schemas.openxmlformats.org/wordprocessingml/2006/main" xmlns:w14="http://schemas.microsoft.com/office/word/2010/wordml" xmlns:w15="http://schemas.microsoft.com/office/word/2012/wordml" xmlns:wpg="http://schemas.microsoft.com/office/word/2010/wordprocessingGroup" xmlns:wpi="http://schemas.microsoft.com/office/word/2010/wordprocessingInk" xmlns:wne="http://schemas.microsoft.com/office/word/2006/wordml" xmlns:wps="http://schemas.microsoft.com/office/word/2010/wordprocessingShape" mc:Ignorable="w14 w15 wp14">
   <w:body>
     <w:p>
       <w:pPr>
@@ -491,16 +491,24 @@
         </w:numPr>
       </w:pPr>
       <w:r>
-        <w:t xml:space="preserve">Web Documentation: </w:t>
-      </w:r>
-      <w:hyperlink r:id="rId7" w:anchor="F!E0oUEZja!8_GPWcQmaenlSYaTuvVdoQ" w:history="1">
-        <w:r>
-          <w:rPr>
-            <w:rStyle w:val="Hyperlink"/>
-          </w:rPr>
-          <w:t>https://mega.nz/#F!E0oUEZja!8_GPWcQmaenlSYaTuvVdoQ</w:t>
-        </w:r>
-      </w:hyperlink>
+        <w:t>Web Documentation</w:t>
+      </w:r>
+      <w:r>
+        <w:t>: “</w:t>
+      </w:r>
+      <w:proofErr w:type="spellStart"/>
+      <w:r>
+        <w:t>Smraza</w:t>
+      </w:r>
+      <w:proofErr w:type="spellEnd"/>
+      <w:r>
+        <w:t xml:space="preserve"> UNO Documentation” folder in the “ICS3U0”</w:t>
+      </w:r>
+      <w:bookmarkStart w:id="0" w:name="_GoBack"/>
+      <w:bookmarkEnd w:id="0"/>
+      <w:r>
+        <w:t xml:space="preserve"> Repository</w:t>
+      </w:r>
     </w:p>
     <w:p>
       <w:pPr>
@@ -652,15 +660,7 @@
         <w:ind w:left="1080"/>
       </w:pPr>
       <w:r>
-        <w:t xml:space="preserve">When does the </w:t>
-      </w:r>
-      <w:proofErr w:type="gramStart"/>
-      <w:r>
-        <w:t>for loop</w:t>
-      </w:r>
-      <w:proofErr w:type="gramEnd"/>
-      <w:r>
-        <w:t xml:space="preserve"> end?</w:t>
+        <w:t>When does the for loop end?</w:t>
       </w:r>
     </w:p>
     <w:p>
@@ -1217,8 +1217,6 @@
       <w:pPr>
         <w:pStyle w:val="NoSpacing"/>
       </w:pPr>
-      <w:bookmarkStart w:id="0" w:name="_GoBack"/>
-      <w:bookmarkEnd w:id="0"/>
     </w:p>
     <w:p>
       <w:pPr>
@@ -1680,7 +1678,7 @@
       </w:pPr>
     </w:p>
     <w:sectPr>
-      <w:headerReference w:type="default" r:id="rId8"/>
+      <w:headerReference w:type="default" r:id="rId7"/>
       <w:pgSz w:w="12240" w:h="15840"/>
       <w:pgMar w:top="1440" w:right="1440" w:bottom="1440" w:left="1440" w:header="720" w:footer="720" w:gutter="0"/>
       <w:cols w:space="720"/>
@@ -1691,7 +1689,7 @@
 </file>
 
 <file path=word/endnotes.xml><?xml version="1.0" encoding="utf-8"?>
-<w:endnotes xmlns:wpc="http://schemas.microsoft.com/office/word/2010/wordprocessingCanvas" xmlns:cx="http://schemas.microsoft.com/office/drawing/2014/chartex" xmlns:cx1="http://schemas.microsoft.com/office/drawing/2015/9/8/chartex" xmlns:cx2="http://schemas.microsoft.com/office/drawing/2015/10/21/chartex" xmlns:cx3="http://schemas.microsoft.com/office/drawing/2016/5/9/chartex" xmlns:cx4="http://schemas.microsoft.com/office/drawing/2016/5/10/chartex" xmlns:cx5="http://schemas.microsoft.com/office/drawing/2016/5/11/chartex" xmlns:cx6="http://schemas.microsoft.com/office/drawing/2016/5/12/chartex" xmlns:cx7="http://schemas.microsoft.com/office/drawing/2016/5/13/chartex" xmlns:cx8="http://schemas.microsoft.com/office/drawing/2016/5/14/chartex" xmlns:mc="http://schemas.openxmlformats.org/markup-compatibility/2006" xmlns:aink="http://schemas.microsoft.com/office/drawing/2016/ink" xmlns:am3d="http://schemas.microsoft.com/office/drawing/2017/model3d" xmlns:o="urn:schemas-microsoft-com:office:office" xmlns:r="http://schemas.openxmlformats.org/officeDocument/2006/relationships" xmlns:m="http://schemas.openxmlformats.org/officeDocument/2006/math" xmlns:v="urn:schemas-microsoft-com:vml" xmlns:wp14="http://schemas.microsoft.com/office/word/2010/wordprocessingDrawing" xmlns:wp="http://schemas.openxmlformats.org/drawingml/2006/wordprocessingDrawing" xmlns:w10="urn:schemas-microsoft-com:office:word" xmlns:w="http://schemas.openxmlformats.org/wordprocessingml/2006/main" xmlns:w14="http://schemas.microsoft.com/office/word/2010/wordml" xmlns:w15="http://schemas.microsoft.com/office/word/2012/wordml" xmlns:w16cid="http://schemas.microsoft.com/office/word/2016/wordml/cid" xmlns:w16se="http://schemas.microsoft.com/office/word/2015/wordml/symex" xmlns:wpg="http://schemas.microsoft.com/office/word/2010/wordprocessingGroup" xmlns:wpi="http://schemas.microsoft.com/office/word/2010/wordprocessingInk" xmlns:wne="http://schemas.microsoft.com/office/word/2006/wordml" xmlns:wps="http://schemas.microsoft.com/office/word/2010/wordprocessingShape" mc:Ignorable="w14 w15 w16se w16cid wp14">
+<w:endnotes xmlns:wpc="http://schemas.microsoft.com/office/word/2010/wordprocessingCanvas" xmlns:mc="http://schemas.openxmlformats.org/markup-compatibility/2006" xmlns:o="urn:schemas-microsoft-com:office:office" xmlns:r="http://schemas.openxmlformats.org/officeDocument/2006/relationships" xmlns:m="http://schemas.openxmlformats.org/officeDocument/2006/math" xmlns:v="urn:schemas-microsoft-com:vml" xmlns:wp14="http://schemas.microsoft.com/office/word/2010/wordprocessingDrawing" xmlns:wp="http://schemas.openxmlformats.org/drawingml/2006/wordprocessingDrawing" xmlns:w10="urn:schemas-microsoft-com:office:word" xmlns:w="http://schemas.openxmlformats.org/wordprocessingml/2006/main" xmlns:w14="http://schemas.microsoft.com/office/word/2010/wordml" xmlns:w15="http://schemas.microsoft.com/office/word/2012/wordml" xmlns:wpg="http://schemas.microsoft.com/office/word/2010/wordprocessingGroup" xmlns:wpi="http://schemas.microsoft.com/office/word/2010/wordprocessingInk" xmlns:wne="http://schemas.microsoft.com/office/word/2006/wordml" xmlns:wps="http://schemas.microsoft.com/office/word/2010/wordprocessingShape" mc:Ignorable="w14 w15 wp14">
   <w:endnote w:type="separator" w:id="-1">
     <w:p>
       <w:pPr>
@@ -1716,7 +1714,7 @@
 </file>
 
 <file path=word/footnotes.xml><?xml version="1.0" encoding="utf-8"?>
-<w:footnotes xmlns:wpc="http://schemas.microsoft.com/office/word/2010/wordprocessingCanvas" xmlns:cx="http://schemas.microsoft.com/office/drawing/2014/chartex" xmlns:cx1="http://schemas.microsoft.com/office/drawing/2015/9/8/chartex" xmlns:cx2="http://schemas.microsoft.com/office/drawing/2015/10/21/chartex" xmlns:cx3="http://schemas.microsoft.com/office/drawing/2016/5/9/chartex" xmlns:cx4="http://schemas.microsoft.com/office/drawing/2016/5/10/chartex" xmlns:cx5="http://schemas.microsoft.com/office/drawing/2016/5/11/chartex" xmlns:cx6="http://schemas.microsoft.com/office/drawing/2016/5/12/chartex" xmlns:cx7="http://schemas.microsoft.com/office/drawing/2016/5/13/chartex" xmlns:cx8="http://schemas.microsoft.com/office/drawing/2016/5/14/chartex" xmlns:mc="http://schemas.openxmlformats.org/markup-compatibility/2006" xmlns:aink="http://schemas.microsoft.com/office/drawing/2016/ink" xmlns:am3d="http://schemas.microsoft.com/office/drawing/2017/model3d" xmlns:o="urn:schemas-microsoft-com:office:office" xmlns:r="http://schemas.openxmlformats.org/officeDocument/2006/relationships" xmlns:m="http://schemas.openxmlformats.org/officeDocument/2006/math" xmlns:v="urn:schemas-microsoft-com:vml" xmlns:wp14="http://schemas.microsoft.com/office/word/2010/wordprocessingDrawing" xmlns:wp="http://schemas.openxmlformats.org/drawingml/2006/wordprocessingDrawing" xmlns:w10="urn:schemas-microsoft-com:office:word" xmlns:w="http://schemas.openxmlformats.org/wordprocessingml/2006/main" xmlns:w14="http://schemas.microsoft.com/office/word/2010/wordml" xmlns:w15="http://schemas.microsoft.com/office/word/2012/wordml" xmlns:w16cid="http://schemas.microsoft.com/office/word/2016/wordml/cid" xmlns:w16se="http://schemas.microsoft.com/office/word/2015/wordml/symex" xmlns:wpg="http://schemas.microsoft.com/office/word/2010/wordprocessingGroup" xmlns:wpi="http://schemas.microsoft.com/office/word/2010/wordprocessingInk" xmlns:wne="http://schemas.microsoft.com/office/word/2006/wordml" xmlns:wps="http://schemas.microsoft.com/office/word/2010/wordprocessingShape" mc:Ignorable="w14 w15 w16se w16cid wp14">
+<w:footnotes xmlns:wpc="http://schemas.microsoft.com/office/word/2010/wordprocessingCanvas" xmlns:mc="http://schemas.openxmlformats.org/markup-compatibility/2006" xmlns:o="urn:schemas-microsoft-com:office:office" xmlns:r="http://schemas.openxmlformats.org/officeDocument/2006/relationships" xmlns:m="http://schemas.openxmlformats.org/officeDocument/2006/math" xmlns:v="urn:schemas-microsoft-com:vml" xmlns:wp14="http://schemas.microsoft.com/office/word/2010/wordprocessingDrawing" xmlns:wp="http://schemas.openxmlformats.org/drawingml/2006/wordprocessingDrawing" xmlns:w10="urn:schemas-microsoft-com:office:word" xmlns:w="http://schemas.openxmlformats.org/wordprocessingml/2006/main" xmlns:w14="http://schemas.microsoft.com/office/word/2010/wordml" xmlns:w15="http://schemas.microsoft.com/office/word/2012/wordml" xmlns:wpg="http://schemas.microsoft.com/office/word/2010/wordprocessingGroup" xmlns:wpi="http://schemas.microsoft.com/office/word/2010/wordprocessingInk" xmlns:wne="http://schemas.microsoft.com/office/word/2006/wordml" xmlns:wps="http://schemas.microsoft.com/office/word/2010/wordprocessingShape" mc:Ignorable="w14 w15 wp14">
   <w:footnote w:type="separator" w:id="-1">
     <w:p>
       <w:pPr>
@@ -1741,7 +1739,7 @@
 </file>
 
 <file path=word/header1.xml><?xml version="1.0" encoding="utf-8"?>
-<w:hdr xmlns:wpc="http://schemas.microsoft.com/office/word/2010/wordprocessingCanvas" xmlns:cx="http://schemas.microsoft.com/office/drawing/2014/chartex" xmlns:cx1="http://schemas.microsoft.com/office/drawing/2015/9/8/chartex" xmlns:cx2="http://schemas.microsoft.com/office/drawing/2015/10/21/chartex" xmlns:cx3="http://schemas.microsoft.com/office/drawing/2016/5/9/chartex" xmlns:cx4="http://schemas.microsoft.com/office/drawing/2016/5/10/chartex" xmlns:cx5="http://schemas.microsoft.com/office/drawing/2016/5/11/chartex" xmlns:cx6="http://schemas.microsoft.com/office/drawing/2016/5/12/chartex" xmlns:cx7="http://schemas.microsoft.com/office/drawing/2016/5/13/chartex" xmlns:cx8="http://schemas.microsoft.com/office/drawing/2016/5/14/chartex" xmlns:mc="http://schemas.openxmlformats.org/markup-compatibility/2006" xmlns:aink="http://schemas.microsoft.com/office/drawing/2016/ink" xmlns:am3d="http://schemas.microsoft.com/office/drawing/2017/model3d" xmlns:o="urn:schemas-microsoft-com:office:office" xmlns:r="http://schemas.openxmlformats.org/officeDocument/2006/relationships" xmlns:m="http://schemas.openxmlformats.org/officeDocument/2006/math" xmlns:v="urn:schemas-microsoft-com:vml" xmlns:wp14="http://schemas.microsoft.com/office/word/2010/wordprocessingDrawing" xmlns:wp="http://schemas.openxmlformats.org/drawingml/2006/wordprocessingDrawing" xmlns:w10="urn:schemas-microsoft-com:office:word" xmlns:w="http://schemas.openxmlformats.org/wordprocessingml/2006/main" xmlns:w14="http://schemas.microsoft.com/office/word/2010/wordml" xmlns:w15="http://schemas.microsoft.com/office/word/2012/wordml" xmlns:w16cid="http://schemas.microsoft.com/office/word/2016/wordml/cid" xmlns:w16se="http://schemas.microsoft.com/office/word/2015/wordml/symex" xmlns:wpg="http://schemas.microsoft.com/office/word/2010/wordprocessingGroup" xmlns:wpi="http://schemas.microsoft.com/office/word/2010/wordprocessingInk" xmlns:wne="http://schemas.microsoft.com/office/word/2006/wordml" xmlns:wps="http://schemas.microsoft.com/office/word/2010/wordprocessingShape" mc:Ignorable="w14 w15 w16se w16cid wp14">
+<w:hdr xmlns:wpc="http://schemas.microsoft.com/office/word/2010/wordprocessingCanvas" xmlns:mc="http://schemas.openxmlformats.org/markup-compatibility/2006" xmlns:o="urn:schemas-microsoft-com:office:office" xmlns:r="http://schemas.openxmlformats.org/officeDocument/2006/relationships" xmlns:m="http://schemas.openxmlformats.org/officeDocument/2006/math" xmlns:v="urn:schemas-microsoft-com:vml" xmlns:wp14="http://schemas.microsoft.com/office/word/2010/wordprocessingDrawing" xmlns:wp="http://schemas.openxmlformats.org/drawingml/2006/wordprocessingDrawing" xmlns:w10="urn:schemas-microsoft-com:office:word" xmlns:w="http://schemas.openxmlformats.org/wordprocessingml/2006/main" xmlns:w14="http://schemas.microsoft.com/office/word/2010/wordml" xmlns:w15="http://schemas.microsoft.com/office/word/2012/wordml" xmlns:wpg="http://schemas.microsoft.com/office/word/2010/wordprocessingGroup" xmlns:wpi="http://schemas.microsoft.com/office/word/2010/wordprocessingInk" xmlns:wne="http://schemas.microsoft.com/office/word/2006/wordml" xmlns:wps="http://schemas.microsoft.com/office/word/2010/wordprocessingShape" mc:Ignorable="w14 w15 wp14">
   <w:p>
     <w:pPr>
       <w:pStyle w:val="Header"/>
@@ -1797,8 +1795,8 @@
 </file>
 
 <file path=word/numbering.xml><?xml version="1.0" encoding="utf-8"?>
-<w:numbering xmlns:wpc="http://schemas.microsoft.com/office/word/2010/wordprocessingCanvas" xmlns:cx="http://schemas.microsoft.com/office/drawing/2014/chartex" xmlns:cx1="http://schemas.microsoft.com/office/drawing/2015/9/8/chartex" xmlns:cx2="http://schemas.microsoft.com/office/drawing/2015/10/21/chartex" xmlns:cx3="http://schemas.microsoft.com/office/drawing/2016/5/9/chartex" xmlns:cx4="http://schemas.microsoft.com/office/drawing/2016/5/10/chartex" xmlns:cx5="http://schemas.microsoft.com/office/drawing/2016/5/11/chartex" xmlns:cx6="http://schemas.microsoft.com/office/drawing/2016/5/12/chartex" xmlns:cx7="http://schemas.microsoft.com/office/drawing/2016/5/13/chartex" xmlns:cx8="http://schemas.microsoft.com/office/drawing/2016/5/14/chartex" xmlns:mc="http://schemas.openxmlformats.org/markup-compatibility/2006" xmlns:aink="http://schemas.microsoft.com/office/drawing/2016/ink" xmlns:am3d="http://schemas.microsoft.com/office/drawing/2017/model3d" xmlns:o="urn:schemas-microsoft-com:office:office" xmlns:r="http://schemas.openxmlformats.org/officeDocument/2006/relationships" xmlns:m="http://schemas.openxmlformats.org/officeDocument/2006/math" xmlns:v="urn:schemas-microsoft-com:vml" xmlns:wp14="http://schemas.microsoft.com/office/word/2010/wordprocessingDrawing" xmlns:wp="http://schemas.openxmlformats.org/drawingml/2006/wordprocessingDrawing" xmlns:w10="urn:schemas-microsoft-com:office:word" xmlns:w="http://schemas.openxmlformats.org/wordprocessingml/2006/main" xmlns:w14="http://schemas.microsoft.com/office/word/2010/wordml" xmlns:w15="http://schemas.microsoft.com/office/word/2012/wordml" xmlns:w16cid="http://schemas.microsoft.com/office/word/2016/wordml/cid" xmlns:w16se="http://schemas.microsoft.com/office/word/2015/wordml/symex" xmlns:wpg="http://schemas.microsoft.com/office/word/2010/wordprocessingGroup" xmlns:wpi="http://schemas.microsoft.com/office/word/2010/wordprocessingInk" xmlns:wne="http://schemas.microsoft.com/office/word/2006/wordml" xmlns:wps="http://schemas.microsoft.com/office/word/2010/wordprocessingShape" mc:Ignorable="w14 w15 w16se w16cid wp14">
-  <w:abstractNum w:abstractNumId="0" w15:restartNumberingAfterBreak="0">
+<w:numbering xmlns:wpc="http://schemas.microsoft.com/office/word/2010/wordprocessingCanvas" xmlns:mc="http://schemas.openxmlformats.org/markup-compatibility/2006" xmlns:o="urn:schemas-microsoft-com:office:office" xmlns:r="http://schemas.openxmlformats.org/officeDocument/2006/relationships" xmlns:m="http://schemas.openxmlformats.org/officeDocument/2006/math" xmlns:v="urn:schemas-microsoft-com:vml" xmlns:wp14="http://schemas.microsoft.com/office/word/2010/wordprocessingDrawing" xmlns:wp="http://schemas.openxmlformats.org/drawingml/2006/wordprocessingDrawing" xmlns:w10="urn:schemas-microsoft-com:office:word" xmlns:w="http://schemas.openxmlformats.org/wordprocessingml/2006/main" xmlns:w14="http://schemas.microsoft.com/office/word/2010/wordml" xmlns:w15="http://schemas.microsoft.com/office/word/2012/wordml" xmlns:wpg="http://schemas.microsoft.com/office/word/2010/wordprocessingGroup" xmlns:wpi="http://schemas.microsoft.com/office/word/2010/wordprocessingInk" xmlns:wne="http://schemas.microsoft.com/office/word/2006/wordml" xmlns:wps="http://schemas.microsoft.com/office/word/2010/wordprocessingShape" mc:Ignorable="w14 w15 wp14">
+  <w:abstractNum w:abstractNumId="0">
     <w:nsid w:val="078E7841"/>
     <w:multiLevelType w:val="hybridMultilevel"/>
     <w:tmpl w:val="44A6FA38"/>
@@ -1911,7 +1909,7 @@
       </w:rPr>
     </w:lvl>
   </w:abstractNum>
-  <w:abstractNum w:abstractNumId="1" w15:restartNumberingAfterBreak="0">
+  <w:abstractNum w:abstractNumId="1">
     <w:nsid w:val="17317657"/>
     <w:multiLevelType w:val="hybridMultilevel"/>
     <w:tmpl w:val="70B8BC78"/>
@@ -1997,7 +1995,7 @@
       </w:pPr>
     </w:lvl>
   </w:abstractNum>
-  <w:abstractNum w:abstractNumId="2" w15:restartNumberingAfterBreak="0">
+  <w:abstractNum w:abstractNumId="2">
     <w:nsid w:val="287D0BC8"/>
     <w:multiLevelType w:val="hybridMultilevel"/>
     <w:tmpl w:val="3A762832"/>
@@ -2083,7 +2081,7 @@
       </w:pPr>
     </w:lvl>
   </w:abstractNum>
-  <w:abstractNum w:abstractNumId="3" w15:restartNumberingAfterBreak="0">
+  <w:abstractNum w:abstractNumId="3">
     <w:nsid w:val="572F5B45"/>
     <w:multiLevelType w:val="hybridMultilevel"/>
     <w:tmpl w:val="54A82DDE"/>
@@ -2196,7 +2194,7 @@
       </w:rPr>
     </w:lvl>
   </w:abstractNum>
-  <w:abstractNum w:abstractNumId="4" w15:restartNumberingAfterBreak="0">
+  <w:abstractNum w:abstractNumId="4">
     <w:nsid w:val="58225CAC"/>
     <w:multiLevelType w:val="hybridMultilevel"/>
     <w:tmpl w:val="F87E923E"/>
@@ -2282,7 +2280,7 @@
       </w:pPr>
     </w:lvl>
   </w:abstractNum>
-  <w:abstractNum w:abstractNumId="5" w15:restartNumberingAfterBreak="0">
+  <w:abstractNum w:abstractNumId="5">
     <w:nsid w:val="6E2B2E7C"/>
     <w:multiLevelType w:val="hybridMultilevel"/>
     <w:tmpl w:val="2034EA9E"/>
@@ -2368,7 +2366,7 @@
       </w:pPr>
     </w:lvl>
   </w:abstractNum>
-  <w:abstractNum w:abstractNumId="6" w15:restartNumberingAfterBreak="0">
+  <w:abstractNum w:abstractNumId="6">
     <w:nsid w:val="71470824"/>
     <w:multiLevelType w:val="hybridMultilevel"/>
     <w:tmpl w:val="1C4A877C"/>
@@ -2479,7 +2477,7 @@
 </file>
 
 <file path=word/styles.xml><?xml version="1.0" encoding="utf-8"?>
-<w:styles xmlns:mc="http://schemas.openxmlformats.org/markup-compatibility/2006" xmlns:r="http://schemas.openxmlformats.org/officeDocument/2006/relationships" xmlns:w="http://schemas.openxmlformats.org/wordprocessingml/2006/main" xmlns:w14="http://schemas.microsoft.com/office/word/2010/wordml" xmlns:w15="http://schemas.microsoft.com/office/word/2012/wordml" xmlns:w16cid="http://schemas.microsoft.com/office/word/2016/wordml/cid" xmlns:w16se="http://schemas.microsoft.com/office/word/2015/wordml/symex" mc:Ignorable="w14 w15 w16se w16cid">
+<w:styles xmlns:mc="http://schemas.openxmlformats.org/markup-compatibility/2006" xmlns:r="http://schemas.openxmlformats.org/officeDocument/2006/relationships" xmlns:w="http://schemas.openxmlformats.org/wordprocessingml/2006/main" xmlns:w14="http://schemas.microsoft.com/office/word/2010/wordml" xmlns:w15="http://schemas.microsoft.com/office/word/2012/wordml" mc:Ignorable="w14 w15">
   <w:docDefaults>
     <w:rPrDefault>
       <w:rPr>
@@ -2495,7 +2493,7 @@
       </w:pPr>
     </w:pPrDefault>
   </w:docDefaults>
-  <w:latentStyles w:defLockedState="0" w:defUIPriority="99" w:defSemiHidden="0" w:defUnhideWhenUsed="0" w:defQFormat="0" w:count="375">
+  <w:latentStyles w:defLockedState="0" w:defUIPriority="99" w:defSemiHidden="0" w:defUnhideWhenUsed="0" w:defQFormat="0" w:count="371">
     <w:lsdException w:name="Normal" w:uiPriority="0" w:qFormat="1"/>
     <w:lsdException w:name="heading 1" w:uiPriority="9" w:qFormat="1"/>
     <w:lsdException w:name="heading 2" w:semiHidden="1" w:uiPriority="9" w:unhideWhenUsed="1" w:qFormat="1"/>
@@ -2867,10 +2865,6 @@
     <w:lsdException w:name="List Table 5 Dark Accent 6" w:uiPriority="50"/>
     <w:lsdException w:name="List Table 6 Colorful Accent 6" w:uiPriority="51"/>
     <w:lsdException w:name="List Table 7 Colorful Accent 6" w:uiPriority="52"/>
-    <w:lsdException w:name="Mention" w:semiHidden="1" w:unhideWhenUsed="1"/>
-    <w:lsdException w:name="Smart Hyperlink" w:semiHidden="1" w:unhideWhenUsed="1"/>
-    <w:lsdException w:name="Hashtag" w:semiHidden="1" w:unhideWhenUsed="1"/>
-    <w:lsdException w:name="Unresolved Mention" w:semiHidden="1" w:unhideWhenUsed="1"/>
   </w:latentStyles>
   <w:style w:type="paragraph" w:default="1" w:styleId="Normal">
     <w:name w:val="Normal"/>
@@ -2966,6 +2960,7 @@
       <w:spacing w:after="0" w:line="240" w:lineRule="auto"/>
     </w:pPr>
     <w:tblPr>
+      <w:tblInd w:w="0" w:type="dxa"/>
       <w:tblBorders>
         <w:top w:val="single" w:sz="4" w:space="0" w:color="auto"/>
         <w:left w:val="single" w:sz="4" w:space="0" w:color="auto"/>
@@ -2974,6 +2969,12 @@
         <w:insideH w:val="single" w:sz="4" w:space="0" w:color="auto"/>
         <w:insideV w:val="single" w:sz="4" w:space="0" w:color="auto"/>
       </w:tblBorders>
+      <w:tblCellMar>
+        <w:top w:w="0" w:type="dxa"/>
+        <w:left w:w="108" w:type="dxa"/>
+        <w:bottom w:w="0" w:type="dxa"/>
+        <w:right w:w="108" w:type="dxa"/>
+      </w:tblCellMar>
     </w:tblPr>
   </w:style>
   <w:style w:type="character" w:styleId="Hyperlink">
@@ -2987,7 +2988,7 @@
       <w:u w:val="single"/>
     </w:rPr>
   </w:style>
-  <w:style w:type="character" w:styleId="UnresolvedMention">
+  <w:style w:type="character" w:customStyle="1" w:styleId="UnresolvedMention">
     <w:name w:val="Unresolved Mention"/>
     <w:basedOn w:val="DefaultParagraphFont"/>
     <w:uiPriority w:val="99"/>

</xml_diff>